<commit_message>
Added Images, Finished C.3, almost finished A.2
</commit_message>
<xml_diff>
--- a/Unfinished Work/Module A.2 Inside a PC.docx
+++ b/Unfinished Work/Module A.2 Inside a PC.docx
@@ -572,6 +572,18 @@
         <w:pStyle w:val="NoSpacing"/>
         <w:ind w:left="720"/>
       </w:pPr>
+      <w:r>
+        <w:t>Most hard disks today have a speed of either 5400rpm or 7200rpm.</w:t>
+      </w:r>
+    </w:p>
+    <w:p>
+      <w:pPr>
+        <w:pStyle w:val="NoSpacing"/>
+        <w:ind w:left="720"/>
+      </w:pPr>
+      <w:r>
+        <w:t>They usually range between 512GB to 4TB in storage.</w:t>
+      </w:r>
     </w:p>
     <w:p>
       <w:pPr>
@@ -612,6 +624,15 @@
       <w:r>
         <w:br/>
       </w:r>
+    </w:p>
+    <w:p>
+      <w:pPr>
+        <w:pStyle w:val="NoSpacing"/>
+        <w:ind w:left="720"/>
+      </w:pPr>
+      <w:r>
+        <w:t>From the 1980’s, the speed and the capacity of this component has changed. In the 1980’s, hard disks only used to be about 10MB and have very slow speeds. By the 1990’s the size of the hard disks increased from 2.5 in to 3.5 in. The speed and the capacity have kept progressively increasing from the 1980’s.</w:t>
+      </w:r>
       <w:r>
         <w:br/>
       </w:r>
@@ -786,6 +807,14 @@
       <w:r>
         <w:br/>
       </w:r>
+    </w:p>
+    <w:p>
+      <w:pPr>
+        <w:pStyle w:val="NoSpacing"/>
+        <w:ind w:left="360"/>
+      </w:pPr>
+      <w:bookmarkStart w:id="0" w:name="_GoBack"/>
+      <w:bookmarkEnd w:id="0"/>
       <w:r>
         <w:br/>
       </w:r>
@@ -1080,8 +1109,6 @@
         </w:rPr>
         <w:t>ss</w:t>
       </w:r>
-      <w:bookmarkStart w:id="0" w:name="_GoBack"/>
-      <w:bookmarkEnd w:id="0"/>
     </w:p>
     <w:p>
       <w:pPr>

</xml_diff>